<commit_message>
made final changes and fixes, still need solutions day 5
</commit_message>
<xml_diff>
--- a/csda_1000_outline.docx
+++ b/csda_1000_outline.docx
@@ -1,6 +1,6 @@
 
 <file path=word/document.xml><?xml version="1.0" encoding="utf-8"?>
-<w:document xmlns:wpc="http://schemas.microsoft.com/office/word/2010/wordprocessingCanvas" xmlns:cx="http://schemas.microsoft.com/office/drawing/2014/chartex" xmlns:cx1="http://schemas.microsoft.com/office/drawing/2015/9/8/chartex" xmlns:cx2="http://schemas.microsoft.com/office/drawing/2015/10/21/chartex" xmlns:cx3="http://schemas.microsoft.com/office/drawing/2016/5/9/chartex" xmlns:cx4="http://schemas.microsoft.com/office/drawing/2016/5/10/chartex" xmlns:cx5="http://schemas.microsoft.com/office/drawing/2016/5/11/chartex" xmlns:cx6="http://schemas.microsoft.com/office/drawing/2016/5/12/chartex" xmlns:cx7="http://schemas.microsoft.com/office/drawing/2016/5/13/chartex" xmlns:cx8="http://schemas.microsoft.com/office/drawing/2016/5/14/chartex" xmlns:mc="http://schemas.openxmlformats.org/markup-compatibility/2006" xmlns:aink="http://schemas.microsoft.com/office/drawing/2016/ink" xmlns:am3d="http://schemas.microsoft.com/office/drawing/2017/model3d" xmlns:o="urn:schemas-microsoft-com:office:office" xmlns:r="http://schemas.openxmlformats.org/officeDocument/2006/relationships" xmlns:m="http://schemas.openxmlformats.org/officeDocument/2006/math" xmlns:v="urn:schemas-microsoft-com:vml" xmlns:wp14="http://schemas.microsoft.com/office/word/2010/wordprocessingDrawing" xmlns:wp="http://schemas.openxmlformats.org/drawingml/2006/wordprocessingDrawing" xmlns:w10="urn:schemas-microsoft-com:office:word" xmlns:w="http://schemas.openxmlformats.org/wordprocessingml/2006/main" xmlns:w14="http://schemas.microsoft.com/office/word/2010/wordml" xmlns:w15="http://schemas.microsoft.com/office/word/2012/wordml" xmlns:w16cid="http://schemas.microsoft.com/office/word/2016/wordml/cid" xmlns:w16se="http://schemas.microsoft.com/office/word/2015/wordml/symex" xmlns:wpg="http://schemas.microsoft.com/office/word/2010/wordprocessingGroup" xmlns:wpi="http://schemas.microsoft.com/office/word/2010/wordprocessingInk" xmlns:wne="http://schemas.microsoft.com/office/word/2006/wordml" xmlns:wps="http://schemas.microsoft.com/office/word/2010/wordprocessingShape" mc:Ignorable="w14 w15 w16se w16cid wp14">
+<w:document xmlns:wpc="http://schemas.microsoft.com/office/word/2010/wordprocessingCanvas" xmlns:mc="http://schemas.openxmlformats.org/markup-compatibility/2006" xmlns:o="urn:schemas-microsoft-com:office:office" xmlns:r="http://schemas.openxmlformats.org/officeDocument/2006/relationships" xmlns:m="http://schemas.openxmlformats.org/officeDocument/2006/math" xmlns:v="urn:schemas-microsoft-com:vml" xmlns:wp14="http://schemas.microsoft.com/office/word/2010/wordprocessingDrawing" xmlns:wp="http://schemas.openxmlformats.org/drawingml/2006/wordprocessingDrawing" xmlns:w10="urn:schemas-microsoft-com:office:word" xmlns:w="http://schemas.openxmlformats.org/wordprocessingml/2006/main" xmlns:w14="http://schemas.microsoft.com/office/word/2010/wordml" xmlns:w15="http://schemas.microsoft.com/office/word/2012/wordml" xmlns:wpg="http://schemas.microsoft.com/office/word/2010/wordprocessingGroup" xmlns:wpi="http://schemas.microsoft.com/office/word/2010/wordprocessingInk" xmlns:wne="http://schemas.microsoft.com/office/word/2006/wordml" xmlns:wps="http://schemas.microsoft.com/office/word/2010/wordprocessingShape" mc:Ignorable="w14 w15 wp14">
   <w:body>
     <w:p>
       <w:pPr>
@@ -33,10 +33,7 @@
         <w:pStyle w:val="Subtitle"/>
       </w:pPr>
       <w:r>
-        <w:t xml:space="preserve">Class Time: </w:t>
-      </w:r>
-      <w:r>
-        <w:t>9:30pm-5:30pm</w:t>
+        <w:t>Class Time: 9:30pm-5:30pm</w:t>
       </w:r>
     </w:p>
     <w:p>
@@ -202,39 +199,7 @@
         <w:jc w:val="both"/>
       </w:pPr>
       <w:r>
-        <w:t>This course will be</w:t>
-      </w:r>
-      <w:r>
-        <w:t xml:space="preserve"> delivered in </w:t>
-      </w:r>
-      <w:r>
-        <w:t xml:space="preserve">a full-day in-class format through eight (8) mandatory </w:t>
-      </w:r>
-      <w:r>
-        <w:t xml:space="preserve">onsite sessions </w:t>
-      </w:r>
-      <w:r>
-        <w:t>at York University</w:t>
-      </w:r>
-      <w:r>
-        <w:t xml:space="preserve">. Onsite sessions shall consist of interactive plenary discussions, interspersed with small group discussions, </w:t>
-      </w:r>
-      <w:r>
-        <w:t xml:space="preserve">followed by an afternoon practical lab session where concepts will be put into practice, </w:t>
-      </w:r>
-      <w:r>
-        <w:t xml:space="preserve">and practical activities to facilitate understanding the concepts of data analysis, data analytics management, finding insights and presenting relevant insights to the business in a </w:t>
-      </w:r>
-      <w:proofErr w:type="gramStart"/>
-      <w:r>
-        <w:t>value added</w:t>
-      </w:r>
-      <w:proofErr w:type="gramEnd"/>
-      <w:r>
-        <w:t xml:space="preserve"> fashion</w:t>
-      </w:r>
-      <w:r>
-        <w:t xml:space="preserve"> each evening.  </w:t>
+        <w:t xml:space="preserve">This course will be delivered in a full-day in-class format through eight (8) mandatory onsite sessions at York University. Onsite sessions shall consist of interactive plenary discussions, interspersed with small group discussions, followed by an afternoon practical lab session where concepts will be put into practice, and practical activities to facilitate understanding the concepts of data analysis, data analytics management, finding insights and presenting relevant insights to the business in a value added fashion each evening.  </w:t>
       </w:r>
     </w:p>
     <w:p>
@@ -242,13 +207,7 @@
         <w:jc w:val="both"/>
       </w:pPr>
       <w:r>
-        <w:t xml:space="preserve">During the onsite sessions, students are expected to take notes and actively participate in discussions as each student brings unique experiences and perspectives that add value to the learning of all participants. Attendance </w:t>
-      </w:r>
-      <w:r>
-        <w:t>is</w:t>
-      </w:r>
-      <w:r>
-        <w:t xml:space="preserve"> mandatory. </w:t>
+        <w:t xml:space="preserve">During the onsite sessions, students are expected to take notes and actively participate in discussions as each student brings unique experiences and perspectives that add value to the learning of all participants. Attendance is mandatory. </w:t>
       </w:r>
     </w:p>
     <w:p>
@@ -257,12 +216,7 @@
       </w:pPr>
       <w:r>
         <w:lastRenderedPageBreak/>
-        <w:t>COURSE OUTLINE:</w:t>
-      </w:r>
-      <w:bookmarkStart w:id="0" w:name="_GoBack"/>
-      <w:bookmarkEnd w:id="0"/>
-      <w:r>
-        <w:t xml:space="preserve"> </w:t>
+        <w:t xml:space="preserve">COURSE OUTLINE: </w:t>
       </w:r>
     </w:p>
     <w:tbl>
@@ -518,18 +472,12 @@
           </w:tcPr>
           <w:p>
             <w:r>
-              <w:t xml:space="preserve">Chen et al. 2014 – </w:t>
-            </w:r>
-            <w:r>
-              <w:t>Introduction</w:t>
-            </w:r>
-          </w:p>
-          <w:p>
-            <w:r>
-              <w:t xml:space="preserve">Inform Chapter </w:t>
-            </w:r>
-            <w:r>
-              <w:t>1 &amp; 2</w:t>
+              <w:t>Chen et al. 2014 – Introduction</w:t>
+            </w:r>
+          </w:p>
+          <w:p>
+            <w:r>
+              <w:t>Inform Chapter 1 &amp; 2</w:t>
             </w:r>
           </w:p>
         </w:tc>
@@ -852,10 +800,7 @@
           </w:p>
           <w:p>
             <w:r>
-              <w:t xml:space="preserve">Inform Chapter </w:t>
-            </w:r>
-            <w:r>
-              <w:t>3</w:t>
+              <w:t>Inform Chapter 3</w:t>
             </w:r>
           </w:p>
         </w:tc>
@@ -1603,10 +1548,7 @@
           </w:tcPr>
           <w:p>
             <w:r>
-              <w:t xml:space="preserve">Chen et al. 2014 – </w:t>
-            </w:r>
-            <w:r>
-              <w:t>Big Data Storage</w:t>
+              <w:t>Chen et al. 2014 – Big Data Storage</w:t>
             </w:r>
           </w:p>
           <w:p>
@@ -1823,10 +1765,7 @@
           </w:tcPr>
           <w:p>
             <w:r>
-              <w:t>Feature Engineering</w:t>
-            </w:r>
-            <w:r>
-              <w:t xml:space="preserve"> and Regression Modeling</w:t>
+              <w:t>Research Design</w:t>
             </w:r>
           </w:p>
         </w:tc>
@@ -1969,91 +1908,7 @@
               </w:rPr>
             </w:pPr>
             <w:r>
-              <w:t>The following major topics are introduced.</w:t>
-            </w:r>
-          </w:p>
-          <w:p>
-            <w:pPr>
-              <w:numPr>
-                <w:ilvl w:val="0"/>
-                <w:numId w:val="1"/>
-              </w:numPr>
-              <w:rPr>
-                <w:lang w:val="en-US"/>
-              </w:rPr>
-            </w:pPr>
-            <w:r>
-              <w:t>Big Data</w:t>
-            </w:r>
-          </w:p>
-          <w:p>
-            <w:pPr>
-              <w:numPr>
-                <w:ilvl w:val="0"/>
-                <w:numId w:val="1"/>
-              </w:numPr>
-              <w:rPr>
-                <w:lang w:val="en-US"/>
-              </w:rPr>
-            </w:pPr>
-            <w:r>
-              <w:t>Data Analytics</w:t>
-            </w:r>
-          </w:p>
-          <w:p>
-            <w:pPr>
-              <w:numPr>
-                <w:ilvl w:val="0"/>
-                <w:numId w:val="1"/>
-              </w:numPr>
-              <w:rPr>
-                <w:lang w:val="en-US"/>
-              </w:rPr>
-            </w:pPr>
-            <w:r>
-              <w:t>Business Questions</w:t>
-            </w:r>
-          </w:p>
-          <w:p>
-            <w:pPr>
-              <w:numPr>
-                <w:ilvl w:val="0"/>
-                <w:numId w:val="1"/>
-              </w:numPr>
-              <w:rPr>
-                <w:lang w:val="en-US"/>
-              </w:rPr>
-            </w:pPr>
-            <w:r>
-              <w:t>Big Data and Analytics</w:t>
-            </w:r>
-          </w:p>
-          <w:p>
-            <w:pPr>
-              <w:numPr>
-                <w:ilvl w:val="0"/>
-                <w:numId w:val="1"/>
-              </w:numPr>
-              <w:rPr>
-                <w:lang w:val="en-US"/>
-              </w:rPr>
-            </w:pPr>
-            <w:r>
-              <w:t>Analytical Models</w:t>
-            </w:r>
-          </w:p>
-          <w:p>
-            <w:pPr>
-              <w:numPr>
-                <w:ilvl w:val="0"/>
-                <w:numId w:val="1"/>
-              </w:numPr>
-              <w:rPr>
-                <w:lang w:val="en-US"/>
-              </w:rPr>
-            </w:pPr>
-            <w:r>
-              <w:t>Statistical Methods</w:t>
+              <w:t>Feature Engineering and Model Evaluation</w:t>
             </w:r>
           </w:p>
           <w:p/>
@@ -2252,38 +2107,7 @@
               </w:rPr>
             </w:pPr>
             <w:r>
-              <w:t>The following major topics are introduced.</w:t>
-            </w:r>
-          </w:p>
-          <w:p>
-            <w:pPr>
-              <w:numPr>
-                <w:ilvl w:val="0"/>
-                <w:numId w:val="1"/>
-              </w:numPr>
-              <w:rPr>
-                <w:lang w:val="en-US"/>
-              </w:rPr>
-            </w:pPr>
-            <w:r>
-              <w:t xml:space="preserve">Spatial Data Analysis </w:t>
-            </w:r>
-          </w:p>
-          <w:p>
-            <w:pPr>
-              <w:numPr>
-                <w:ilvl w:val="0"/>
-                <w:numId w:val="1"/>
-              </w:numPr>
-              <w:rPr>
-                <w:lang w:val="en-US"/>
-              </w:rPr>
-            </w:pPr>
-            <w:r>
-              <w:rPr>
-                <w:lang w:val="en-US"/>
-              </w:rPr>
-              <w:t>Advanced Data Visualization</w:t>
+              <w:t>Feature Engineering and Model Evaluation</w:t>
             </w:r>
           </w:p>
           <w:p/>
@@ -2301,13 +2125,7 @@
           </w:p>
           <w:p>
             <w:r>
-              <w:t>(</w:t>
-            </w:r>
-            <w:r>
-              <w:t>10:30am</w:t>
-            </w:r>
-            <w:r>
-              <w:t xml:space="preserve"> -12pm; 1pm-2pm)</w:t>
+              <w:t>(10:30am -12pm; 1pm-2pm)</w:t>
             </w:r>
           </w:p>
         </w:tc>
@@ -2372,15 +2190,7 @@
           </w:tcPr>
           <w:p>
             <w:r>
-              <w:t xml:space="preserve">Chen et al. </w:t>
-            </w:r>
-            <w:proofErr w:type="gramStart"/>
-            <w:r>
-              <w:t>2014  -</w:t>
-            </w:r>
-            <w:proofErr w:type="gramEnd"/>
-            <w:r>
-              <w:t xml:space="preserve"> Open Issues and Outlook</w:t>
+              <w:t>Chen et al. 2014  - Open Issues and Outlook</w:t>
             </w:r>
           </w:p>
         </w:tc>
@@ -2520,7 +2330,13 @@
               <w:rPr>
                 <w:lang w:val="en-US"/>
               </w:rPr>
-              <w:t xml:space="preserve">Networks review, future discussions, and wrap up. </w:t>
+              <w:t>R</w:t>
+            </w:r>
+            <w:r>
+              <w:rPr>
+                <w:lang w:val="en-US"/>
+              </w:rPr>
+              <w:t xml:space="preserve">eview, future discussions, and wrap up. </w:t>
             </w:r>
           </w:p>
           <w:p/>
@@ -2576,7 +2392,15 @@
             </w:r>
             <w:proofErr w:type="spellEnd"/>
             <w:r>
-              <w:t xml:space="preserve"> Walkability Study in Toronto</w:t>
+              <w:t xml:space="preserve"> </w:t>
+            </w:r>
+            <w:bookmarkStart w:id="0" w:name="_GoBack"/>
+            <w:r>
+              <w:t xml:space="preserve">Walkability </w:t>
+            </w:r>
+            <w:bookmarkEnd w:id="0"/>
+            <w:r>
+              <w:t>Study in Toronto</w:t>
             </w:r>
           </w:p>
         </w:tc>
@@ -2617,7 +2441,7 @@
 </file>
 
 <file path=word/numbering.xml><?xml version="1.0" encoding="utf-8"?>
-<w:numbering xmlns:wpc="http://schemas.microsoft.com/office/word/2010/wordprocessingCanvas" xmlns:cx="http://schemas.microsoft.com/office/drawing/2014/chartex" xmlns:cx1="http://schemas.microsoft.com/office/drawing/2015/9/8/chartex" xmlns:cx2="http://schemas.microsoft.com/office/drawing/2015/10/21/chartex" xmlns:cx3="http://schemas.microsoft.com/office/drawing/2016/5/9/chartex" xmlns:cx4="http://schemas.microsoft.com/office/drawing/2016/5/10/chartex" xmlns:cx5="http://schemas.microsoft.com/office/drawing/2016/5/11/chartex" xmlns:cx6="http://schemas.microsoft.com/office/drawing/2016/5/12/chartex" xmlns:cx7="http://schemas.microsoft.com/office/drawing/2016/5/13/chartex" xmlns:cx8="http://schemas.microsoft.com/office/drawing/2016/5/14/chartex" xmlns:mc="http://schemas.openxmlformats.org/markup-compatibility/2006" xmlns:aink="http://schemas.microsoft.com/office/drawing/2016/ink" xmlns:am3d="http://schemas.microsoft.com/office/drawing/2017/model3d" xmlns:o="urn:schemas-microsoft-com:office:office" xmlns:r="http://schemas.openxmlformats.org/officeDocument/2006/relationships" xmlns:m="http://schemas.openxmlformats.org/officeDocument/2006/math" xmlns:v="urn:schemas-microsoft-com:vml" xmlns:wp14="http://schemas.microsoft.com/office/word/2010/wordprocessingDrawing" xmlns:wp="http://schemas.openxmlformats.org/drawingml/2006/wordprocessingDrawing" xmlns:w10="urn:schemas-microsoft-com:office:word" xmlns:w="http://schemas.openxmlformats.org/wordprocessingml/2006/main" xmlns:w14="http://schemas.microsoft.com/office/word/2010/wordml" xmlns:w15="http://schemas.microsoft.com/office/word/2012/wordml" xmlns:w16cid="http://schemas.microsoft.com/office/word/2016/wordml/cid" xmlns:w16se="http://schemas.microsoft.com/office/word/2015/wordml/symex" xmlns:wpg="http://schemas.microsoft.com/office/word/2010/wordprocessingGroup" xmlns:wpi="http://schemas.microsoft.com/office/word/2010/wordprocessingInk" xmlns:wne="http://schemas.microsoft.com/office/word/2006/wordml" xmlns:wps="http://schemas.microsoft.com/office/word/2010/wordprocessingShape" mc:Ignorable="w14 w15 w16se w16cid wp14">
+<w:numbering xmlns:wpc="http://schemas.microsoft.com/office/word/2010/wordprocessingCanvas" xmlns:mc="http://schemas.openxmlformats.org/markup-compatibility/2006" xmlns:o="urn:schemas-microsoft-com:office:office" xmlns:r="http://schemas.openxmlformats.org/officeDocument/2006/relationships" xmlns:m="http://schemas.openxmlformats.org/officeDocument/2006/math" xmlns:v="urn:schemas-microsoft-com:vml" xmlns:wp14="http://schemas.microsoft.com/office/word/2010/wordprocessingDrawing" xmlns:wp="http://schemas.openxmlformats.org/drawingml/2006/wordprocessingDrawing" xmlns:w10="urn:schemas-microsoft-com:office:word" xmlns:w="http://schemas.openxmlformats.org/wordprocessingml/2006/main" xmlns:w14="http://schemas.microsoft.com/office/word/2010/wordml" xmlns:w15="http://schemas.microsoft.com/office/word/2012/wordml" xmlns:wpg="http://schemas.microsoft.com/office/word/2010/wordprocessingGroup" xmlns:wpi="http://schemas.microsoft.com/office/word/2010/wordprocessingInk" xmlns:wne="http://schemas.microsoft.com/office/word/2006/wordml" xmlns:wps="http://schemas.microsoft.com/office/word/2010/wordprocessingShape" mc:Ignorable="w14 w15 wp14">
   <w:abstractNum w:abstractNumId="0" w15:restartNumberingAfterBreak="0">
     <w:nsid w:val="1F007244"/>
     <w:multiLevelType w:val="hybridMultilevel"/>
@@ -3491,7 +3315,7 @@
 </file>
 
 <file path=word/styles.xml><?xml version="1.0" encoding="utf-8"?>
-<w:styles xmlns:mc="http://schemas.openxmlformats.org/markup-compatibility/2006" xmlns:r="http://schemas.openxmlformats.org/officeDocument/2006/relationships" xmlns:w="http://schemas.openxmlformats.org/wordprocessingml/2006/main" xmlns:w14="http://schemas.microsoft.com/office/word/2010/wordml" xmlns:w15="http://schemas.microsoft.com/office/word/2012/wordml" xmlns:w16cid="http://schemas.microsoft.com/office/word/2016/wordml/cid" xmlns:w16se="http://schemas.microsoft.com/office/word/2015/wordml/symex" mc:Ignorable="w14 w15 w16se w16cid">
+<w:styles xmlns:mc="http://schemas.openxmlformats.org/markup-compatibility/2006" xmlns:r="http://schemas.openxmlformats.org/officeDocument/2006/relationships" xmlns:w="http://schemas.openxmlformats.org/wordprocessingml/2006/main" xmlns:w14="http://schemas.microsoft.com/office/word/2010/wordml" xmlns:w15="http://schemas.microsoft.com/office/word/2012/wordml" mc:Ignorable="w14 w15">
   <w:docDefaults>
     <w:rPrDefault>
       <w:rPr>
@@ -3507,7 +3331,7 @@
       </w:pPr>
     </w:pPrDefault>
   </w:docDefaults>
-  <w:latentStyles w:defLockedState="0" w:defUIPriority="99" w:defSemiHidden="0" w:defUnhideWhenUsed="0" w:defQFormat="0" w:count="375">
+  <w:latentStyles w:defLockedState="0" w:defUIPriority="99" w:defSemiHidden="0" w:defUnhideWhenUsed="0" w:defQFormat="0" w:count="371">
     <w:lsdException w:name="Normal" w:uiPriority="0" w:qFormat="1"/>
     <w:lsdException w:name="heading 1" w:uiPriority="9" w:qFormat="1"/>
     <w:lsdException w:name="heading 2" w:semiHidden="1" w:uiPriority="9" w:unhideWhenUsed="1" w:qFormat="1"/>
@@ -3879,10 +3703,6 @@
     <w:lsdException w:name="List Table 5 Dark Accent 6" w:uiPriority="50"/>
     <w:lsdException w:name="List Table 6 Colorful Accent 6" w:uiPriority="51"/>
     <w:lsdException w:name="List Table 7 Colorful Accent 6" w:uiPriority="52"/>
-    <w:lsdException w:name="Mention" w:semiHidden="1" w:unhideWhenUsed="1"/>
-    <w:lsdException w:name="Smart Hyperlink" w:semiHidden="1" w:unhideWhenUsed="1"/>
-    <w:lsdException w:name="Hashtag" w:semiHidden="1" w:unhideWhenUsed="1"/>
-    <w:lsdException w:name="Unresolved Mention" w:semiHidden="1" w:unhideWhenUsed="1"/>
   </w:latentStyles>
   <w:style w:type="paragraph" w:default="1" w:styleId="Normal">
     <w:name w:val="Normal"/>

</xml_diff>